<commit_message>
subject and mail body with variable values and minor errors solved
</commit_message>
<xml_diff>
--- a/tempalate1.docx
+++ b/tempalate1.docx
@@ -106,15 +106,13 @@
         </w:rPr>
         <w:t xml:space="preserve">Dear </w:t>
       </w:r>
-      <w:proofErr w:type="spellStart"/>
-      <w:r>
-        <w:rPr>
-          <w:sz w:val="24"/>
-          <w:szCs w:val="24"/>
-        </w:rPr>
-        <w:t>Name_is</w:t>
-      </w:r>
-      <w:proofErr w:type="spellEnd"/>
+      <w:r>
+        <w:rPr>
+          <w:sz w:val="24"/>
+          <w:szCs w:val="24"/>
+        </w:rPr>
+        <w:t>NAME</w:t>
+      </w:r>
       <w:r>
         <w:rPr>
           <w:sz w:val="24"/>
@@ -166,15 +164,13 @@
         </w:rPr>
         <w:t xml:space="preserve"> cycle you have been promoted to </w:t>
       </w:r>
-      <w:proofErr w:type="spellStart"/>
-      <w:r>
-        <w:rPr>
-          <w:sz w:val="24"/>
-          <w:szCs w:val="24"/>
-        </w:rPr>
-        <w:t>Position_is</w:t>
-      </w:r>
-      <w:proofErr w:type="spellEnd"/>
+      <w:r>
+        <w:rPr>
+          <w:sz w:val="24"/>
+          <w:szCs w:val="24"/>
+        </w:rPr>
+        <w:t>POSITION</w:t>
+      </w:r>
       <w:r>
         <w:rPr>
           <w:sz w:val="24"/>
@@ -197,29 +193,13 @@
         </w:rPr>
         <w:t xml:space="preserve">Your Revised Salary is going to be </w:t>
       </w:r>
-      <w:proofErr w:type="spellStart"/>
-      <w:r>
-        <w:rPr>
-          <w:sz w:val="24"/>
-          <w:szCs w:val="24"/>
-        </w:rPr>
-        <w:t>Salry_is</w:t>
-      </w:r>
-      <w:r>
-        <w:rPr>
-          <w:sz w:val="24"/>
-          <w:szCs w:val="24"/>
-        </w:rPr>
-        <w:t>.</w:t>
-      </w:r>
-      <w:r>
-        <w:rPr>
-          <w:sz w:val="24"/>
-          <w:szCs w:val="24"/>
-        </w:rPr>
-        <w:t>All</w:t>
-      </w:r>
-      <w:proofErr w:type="spellEnd"/>
+      <w:r>
+        <w:rPr>
+          <w:sz w:val="24"/>
+          <w:szCs w:val="24"/>
+        </w:rPr>
+        <w:t>SALARY. All</w:t>
+      </w:r>
       <w:r>
         <w:rPr>
           <w:sz w:val="24"/>

</xml_diff>